<commit_message>
added 'About' page to user kit
</commit_message>
<xml_diff>
--- a/HW3 - project/user_kit.docx
+++ b/HW3 - project/user_kit.docx
@@ -1,6 +1,6 @@
 
 <file path=word/document.xml><?xml version="1.0" encoding="utf-8"?>
-<w:document xmlns:wpc="http://schemas.microsoft.com/office/word/2010/wordprocessingCanvas" xmlns:cx="http://schemas.microsoft.com/office/drawing/2014/chartex" xmlns:cx1="http://schemas.microsoft.com/office/drawing/2015/9/8/chartex" xmlns:cx2="http://schemas.microsoft.com/office/drawing/2015/10/21/chartex" xmlns:cx3="http://schemas.microsoft.com/office/drawing/2016/5/9/chartex" xmlns:cx4="http://schemas.microsoft.com/office/drawing/2016/5/10/chartex" xmlns:cx5="http://schemas.microsoft.com/office/drawing/2016/5/11/chartex" xmlns:cx6="http://schemas.microsoft.com/office/drawing/2016/5/12/chartex" xmlns:cx7="http://schemas.microsoft.com/office/drawing/2016/5/13/chartex" xmlns:cx8="http://schemas.microsoft.com/office/drawing/2016/5/14/chartex" xmlns:mc="http://schemas.openxmlformats.org/markup-compatibility/2006" xmlns:aink="http://schemas.microsoft.com/office/drawing/2016/ink" xmlns:am3d="http://schemas.microsoft.com/office/drawing/2017/model3d" xmlns:o="urn:schemas-microsoft-com:office:office" xmlns:oel="http://schemas.microsoft.com/office/2019/extlst" xmlns:r="http://schemas.openxmlformats.org/officeDocument/2006/relationships" xmlns:m="http://schemas.openxmlformats.org/officeDocument/2006/math" xmlns:v="urn:schemas-microsoft-com:vml" xmlns:wp14="http://schemas.microsoft.com/office/word/2010/wordprocessingDrawing" xmlns:wp="http://schemas.openxmlformats.org/drawingml/2006/wordprocessingDrawing" xmlns:w10="urn:schemas-microsoft-com:office:word" xmlns:w="http://schemas.openxmlformats.org/wordprocessingml/2006/main" xmlns:w14="http://schemas.microsoft.com/office/word/2010/wordml" xmlns:w15="http://schemas.microsoft.com/office/word/2012/wordml" xmlns:w16cex="http://schemas.microsoft.com/office/word/2018/wordml/cex" xmlns:w16cid="http://schemas.microsoft.com/office/word/2016/wordml/cid" xmlns:w16="http://schemas.microsoft.com/office/word/2018/wordml" xmlns:w16du="http://schemas.microsoft.com/office/word/2023/wordml/word16du" xmlns:w16sdtdh="http://schemas.microsoft.com/office/word/2020/wordml/sdtdatahash" xmlns:w16sdtfl="http://schemas.microsoft.com/office/word/2024/wordml/sdtformatlock" xmlns:w16se="http://schemas.microsoft.com/office/word/2015/wordml/symex" xmlns:wpg="http://schemas.microsoft.com/office/word/2010/wordprocessingGroup" xmlns:wpi="http://schemas.microsoft.com/office/word/2010/wordprocessingInk" xmlns:wne="http://schemas.microsoft.com/office/word/2006/wordml" xmlns:wps="http://schemas.microsoft.com/office/word/2010/wordprocessingShape" mc:Ignorable="w14 w15 w16se w16cid w16 w16cex w16sdtdh w16sdtfl w16du wp14">
+<w:document xmlns:wpc="http://schemas.microsoft.com/office/word/2010/wordprocessingCanvas" xmlns:cx="http://schemas.microsoft.com/office/drawing/2014/chartex" xmlns:mc="http://schemas.openxmlformats.org/markup-compatibility/2006" xmlns:o="urn:schemas-microsoft-com:office:office" xmlns:r="http://schemas.openxmlformats.org/officeDocument/2006/relationships" xmlns:m="http://schemas.openxmlformats.org/officeDocument/2006/math" xmlns:v="urn:schemas-microsoft-com:vml" xmlns:wp14="http://schemas.microsoft.com/office/word/2010/wordprocessingDrawing" xmlns:wp="http://schemas.openxmlformats.org/drawingml/2006/wordprocessingDrawing" xmlns:w10="urn:schemas-microsoft-com:office:word" xmlns:w="http://schemas.openxmlformats.org/wordprocessingml/2006/main" xmlns:w14="http://schemas.microsoft.com/office/word/2010/wordml" xmlns:w15="http://schemas.microsoft.com/office/word/2012/wordml" xmlns:w16se="http://schemas.microsoft.com/office/word/2015/wordml/symex" xmlns:wpg="http://schemas.microsoft.com/office/word/2010/wordprocessingGroup" xmlns:wpi="http://schemas.microsoft.com/office/word/2010/wordprocessingInk" xmlns:wne="http://schemas.microsoft.com/office/word/2006/wordml" xmlns:wps="http://schemas.microsoft.com/office/word/2010/wordprocessingShape" mc:Ignorable="w14 w15 w16se wp14">
   <w:body>
     <w:p>
       <w:pPr>
@@ -38,7 +38,6 @@
         </w:rPr>
         <w:t xml:space="preserve"> פרויקט </w:t>
       </w:r>
-      <w:proofErr w:type="spellStart"/>
       <w:r>
         <w:rPr>
           <w:b/>
@@ -47,7 +46,6 @@
         </w:rPr>
         <w:t>TouRingo</w:t>
       </w:r>
-      <w:proofErr w:type="spellEnd"/>
     </w:p>
     <w:p>
       <w:pPr>
@@ -77,7 +75,6 @@
           <w:rFonts w:cs="Arial"/>
           <w:noProof/>
           <w:rtl/>
-          <w:lang w:val="he-IL"/>
         </w:rPr>
         <mc:AlternateContent>
           <mc:Choice Requires="wps">
@@ -142,7 +139,7 @@
               </wp:anchor>
             </w:drawing>
           </mc:Choice>
-          <mc:Fallback>
+          <mc:Fallback xmlns:w16sdtfl="http://schemas.microsoft.com/office/word/2024/wordml/sdtformatlock" xmlns:w16sdtdh="http://schemas.microsoft.com/office/word/2020/wordml/sdtdatahash" xmlns:w16du="http://schemas.microsoft.com/office/word/2023/wordml/word16du" xmlns:w16="http://schemas.microsoft.com/office/word/2018/wordml" xmlns:w16cid="http://schemas.microsoft.com/office/word/2016/wordml/cid" xmlns:w16cex="http://schemas.microsoft.com/office/word/2018/wordml/cex" xmlns:oel="http://schemas.microsoft.com/office/2019/extlst" xmlns:am3d="http://schemas.microsoft.com/office/drawing/2017/model3d" xmlns:aink="http://schemas.microsoft.com/office/drawing/2016/ink" xmlns:cx8="http://schemas.microsoft.com/office/drawing/2016/5/14/chartex" xmlns:cx7="http://schemas.microsoft.com/office/drawing/2016/5/13/chartex" xmlns:cx6="http://schemas.microsoft.com/office/drawing/2016/5/12/chartex" xmlns:cx5="http://schemas.microsoft.com/office/drawing/2016/5/11/chartex" xmlns:cx4="http://schemas.microsoft.com/office/drawing/2016/5/10/chartex" xmlns:cx3="http://schemas.microsoft.com/office/drawing/2016/5/9/chartex" xmlns:cx2="http://schemas.microsoft.com/office/drawing/2015/10/21/chartex" xmlns:cx1="http://schemas.microsoft.com/office/drawing/2015/9/8/chartex">
             <w:pict>
               <v:rect w14:anchorId="2BBA5094" id="Rectangle 2" o:spid="_x0000_s1026" style="position:absolute;margin-left:153.65pt;margin-top:3.55pt;width:53.55pt;height:13.8pt;z-index:251659264;visibility:visible;mso-wrap-style:square;mso-wrap-distance-left:9pt;mso-wrap-distance-top:0;mso-wrap-distance-right:9pt;mso-wrap-distance-bottom:0;mso-position-horizontal:absolute;mso-position-horizontal-relative:text;mso-position-vertical:absolute;mso-position-vertical-relative:text;v-text-anchor:middle" o:gfxdata="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" filled="f" strokecolor="red" strokeweight="3pt"/>
             </w:pict>
@@ -342,7 +339,6 @@
           <w:rFonts w:cs="Arial"/>
           <w:noProof/>
           <w:rtl/>
-          <w:lang w:val="he-IL"/>
         </w:rPr>
         <w:lastRenderedPageBreak/>
         <mc:AlternateContent>
@@ -414,7 +410,7 @@
               </wp:anchor>
             </w:drawing>
           </mc:Choice>
-          <mc:Fallback>
+          <mc:Fallback xmlns:w16sdtfl="http://schemas.microsoft.com/office/word/2024/wordml/sdtformatlock" xmlns:w16sdtdh="http://schemas.microsoft.com/office/word/2020/wordml/sdtdatahash" xmlns:w16du="http://schemas.microsoft.com/office/word/2023/wordml/word16du" xmlns:w16="http://schemas.microsoft.com/office/word/2018/wordml" xmlns:w16cid="http://schemas.microsoft.com/office/word/2016/wordml/cid" xmlns:w16cex="http://schemas.microsoft.com/office/word/2018/wordml/cex" xmlns:oel="http://schemas.microsoft.com/office/2019/extlst" xmlns:am3d="http://schemas.microsoft.com/office/drawing/2017/model3d" xmlns:aink="http://schemas.microsoft.com/office/drawing/2016/ink" xmlns:cx8="http://schemas.microsoft.com/office/drawing/2016/5/14/chartex" xmlns:cx7="http://schemas.microsoft.com/office/drawing/2016/5/13/chartex" xmlns:cx6="http://schemas.microsoft.com/office/drawing/2016/5/12/chartex" xmlns:cx5="http://schemas.microsoft.com/office/drawing/2016/5/11/chartex" xmlns:cx4="http://schemas.microsoft.com/office/drawing/2016/5/10/chartex" xmlns:cx3="http://schemas.microsoft.com/office/drawing/2016/5/9/chartex" xmlns:cx2="http://schemas.microsoft.com/office/drawing/2015/10/21/chartex" xmlns:cx1="http://schemas.microsoft.com/office/drawing/2015/9/8/chartex">
             <w:pict>
               <v:rect w14:anchorId="46564493" id="Rectangle 2" o:spid="_x0000_s1026" style="position:absolute;margin-left:365.05pt;margin-top:167.95pt;width:45.45pt;height:19.8pt;z-index:251665408;visibility:visible;mso-wrap-style:square;mso-width-percent:0;mso-height-percent:0;mso-wrap-distance-left:9pt;mso-wrap-distance-top:0;mso-wrap-distance-right:9pt;mso-wrap-distance-bottom:0;mso-position-horizontal:absolute;mso-position-horizontal-relative:text;mso-position-vertical:absolute;mso-position-vertical-relative:text;mso-width-percent:0;mso-height-percent:0;mso-width-relative:margin;mso-height-relative:margin;v-text-anchor:middle" o:gfxdata="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" filled="f" strokecolor="red" strokeweight="3pt"/>
             </w:pict>
@@ -426,7 +422,6 @@
           <w:rFonts w:cs="Arial"/>
           <w:noProof/>
           <w:rtl/>
-          <w:lang w:val="he-IL"/>
         </w:rPr>
         <mc:AlternateContent>
           <mc:Choice Requires="wps">
@@ -497,7 +492,7 @@
               </wp:anchor>
             </w:drawing>
           </mc:Choice>
-          <mc:Fallback>
+          <mc:Fallback xmlns:w16sdtfl="http://schemas.microsoft.com/office/word/2024/wordml/sdtformatlock" xmlns:w16sdtdh="http://schemas.microsoft.com/office/word/2020/wordml/sdtdatahash" xmlns:w16du="http://schemas.microsoft.com/office/word/2023/wordml/word16du" xmlns:w16="http://schemas.microsoft.com/office/word/2018/wordml" xmlns:w16cid="http://schemas.microsoft.com/office/word/2016/wordml/cid" xmlns:w16cex="http://schemas.microsoft.com/office/word/2018/wordml/cex" xmlns:oel="http://schemas.microsoft.com/office/2019/extlst" xmlns:am3d="http://schemas.microsoft.com/office/drawing/2017/model3d" xmlns:aink="http://schemas.microsoft.com/office/drawing/2016/ink" xmlns:cx8="http://schemas.microsoft.com/office/drawing/2016/5/14/chartex" xmlns:cx7="http://schemas.microsoft.com/office/drawing/2016/5/13/chartex" xmlns:cx6="http://schemas.microsoft.com/office/drawing/2016/5/12/chartex" xmlns:cx5="http://schemas.microsoft.com/office/drawing/2016/5/11/chartex" xmlns:cx4="http://schemas.microsoft.com/office/drawing/2016/5/10/chartex" xmlns:cx3="http://schemas.microsoft.com/office/drawing/2016/5/9/chartex" xmlns:cx2="http://schemas.microsoft.com/office/drawing/2015/10/21/chartex" xmlns:cx1="http://schemas.microsoft.com/office/drawing/2015/9/8/chartex">
             <w:pict>
               <v:rect w14:anchorId="2CCA067D" id="Rectangle 2" o:spid="_x0000_s1026" style="position:absolute;margin-left:364.45pt;margin-top:72.35pt;width:48.35pt;height:37.1pt;z-index:251663360;visibility:visible;mso-wrap-style:square;mso-width-percent:0;mso-height-percent:0;mso-wrap-distance-left:9pt;mso-wrap-distance-top:0;mso-wrap-distance-right:9pt;mso-wrap-distance-bottom:0;mso-position-horizontal:absolute;mso-position-horizontal-relative:text;mso-position-vertical:absolute;mso-position-vertical-relative:text;mso-width-percent:0;mso-height-percent:0;mso-width-relative:margin;mso-height-relative:margin;v-text-anchor:middle" o:gfxdata="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" filled="f" strokecolor="red" strokeweight="3pt"/>
             </w:pict>
@@ -509,7 +504,6 @@
           <w:rFonts w:cs="Arial"/>
           <w:noProof/>
           <w:rtl/>
-          <w:lang w:val="he-IL"/>
         </w:rPr>
         <mc:AlternateContent>
           <mc:Choice Requires="wps">
@@ -580,7 +574,7 @@
               </wp:anchor>
             </w:drawing>
           </mc:Choice>
-          <mc:Fallback>
+          <mc:Fallback xmlns:w16sdtfl="http://schemas.microsoft.com/office/word/2024/wordml/sdtformatlock" xmlns:w16sdtdh="http://schemas.microsoft.com/office/word/2020/wordml/sdtdatahash" xmlns:w16du="http://schemas.microsoft.com/office/word/2023/wordml/word16du" xmlns:w16="http://schemas.microsoft.com/office/word/2018/wordml" xmlns:w16cid="http://schemas.microsoft.com/office/word/2016/wordml/cid" xmlns:w16cex="http://schemas.microsoft.com/office/word/2018/wordml/cex" xmlns:oel="http://schemas.microsoft.com/office/2019/extlst" xmlns:am3d="http://schemas.microsoft.com/office/drawing/2017/model3d" xmlns:aink="http://schemas.microsoft.com/office/drawing/2016/ink" xmlns:cx8="http://schemas.microsoft.com/office/drawing/2016/5/14/chartex" xmlns:cx7="http://schemas.microsoft.com/office/drawing/2016/5/13/chartex" xmlns:cx6="http://schemas.microsoft.com/office/drawing/2016/5/12/chartex" xmlns:cx5="http://schemas.microsoft.com/office/drawing/2016/5/11/chartex" xmlns:cx4="http://schemas.microsoft.com/office/drawing/2016/5/10/chartex" xmlns:cx3="http://schemas.microsoft.com/office/drawing/2016/5/9/chartex" xmlns:cx2="http://schemas.microsoft.com/office/drawing/2015/10/21/chartex" xmlns:cx1="http://schemas.microsoft.com/office/drawing/2015/9/8/chartex">
             <w:pict>
               <v:rect w14:anchorId="649BDD0D" id="Rectangle 2" o:spid="_x0000_s1026" style="position:absolute;margin-left:141.3pt;margin-top:3.25pt;width:25.55pt;height:15.8pt;z-index:251661312;visibility:visible;mso-wrap-style:square;mso-width-percent:0;mso-height-percent:0;mso-wrap-distance-left:9pt;mso-wrap-distance-top:0;mso-wrap-distance-right:9pt;mso-wrap-distance-bottom:0;mso-position-horizontal:absolute;mso-position-horizontal-relative:text;mso-position-vertical:absolute;mso-position-vertical-relative:text;mso-width-percent:0;mso-height-percent:0;mso-width-relative:margin;mso-height-relative:margin;v-text-anchor:middle" o:gfxdata="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" filled="f" strokecolor="red" strokeweight="3pt"/>
             </w:pict>
@@ -791,7 +785,6 @@
           <w:rFonts w:cs="Arial"/>
           <w:noProof/>
           <w:rtl/>
-          <w:lang w:val="he-IL"/>
         </w:rPr>
         <mc:AlternateContent>
           <mc:Choice Requires="wps">
@@ -862,7 +855,7 @@
               </wp:anchor>
             </w:drawing>
           </mc:Choice>
-          <mc:Fallback>
+          <mc:Fallback xmlns:w16sdtfl="http://schemas.microsoft.com/office/word/2024/wordml/sdtformatlock" xmlns:w16sdtdh="http://schemas.microsoft.com/office/word/2020/wordml/sdtdatahash" xmlns:w16du="http://schemas.microsoft.com/office/word/2023/wordml/word16du" xmlns:w16="http://schemas.microsoft.com/office/word/2018/wordml" xmlns:w16cid="http://schemas.microsoft.com/office/word/2016/wordml/cid" xmlns:w16cex="http://schemas.microsoft.com/office/word/2018/wordml/cex" xmlns:oel="http://schemas.microsoft.com/office/2019/extlst" xmlns:am3d="http://schemas.microsoft.com/office/drawing/2017/model3d" xmlns:aink="http://schemas.microsoft.com/office/drawing/2016/ink" xmlns:cx8="http://schemas.microsoft.com/office/drawing/2016/5/14/chartex" xmlns:cx7="http://schemas.microsoft.com/office/drawing/2016/5/13/chartex" xmlns:cx6="http://schemas.microsoft.com/office/drawing/2016/5/12/chartex" xmlns:cx5="http://schemas.microsoft.com/office/drawing/2016/5/11/chartex" xmlns:cx4="http://schemas.microsoft.com/office/drawing/2016/5/10/chartex" xmlns:cx3="http://schemas.microsoft.com/office/drawing/2016/5/9/chartex" xmlns:cx2="http://schemas.microsoft.com/office/drawing/2015/10/21/chartex" xmlns:cx1="http://schemas.microsoft.com/office/drawing/2015/9/8/chartex">
             <w:pict>
               <v:rect w14:anchorId="5691203F" id="Rectangle 2" o:spid="_x0000_s1026" style="position:absolute;margin-left:158.7pt;margin-top:13.1pt;width:32.55pt;height:14.95pt;z-index:251673600;visibility:visible;mso-wrap-style:square;mso-width-percent:0;mso-height-percent:0;mso-wrap-distance-left:9pt;mso-wrap-distance-top:0;mso-wrap-distance-right:9pt;mso-wrap-distance-bottom:0;mso-position-horizontal:absolute;mso-position-horizontal-relative:margin;mso-position-vertical:absolute;mso-position-vertical-relative:text;mso-width-percent:0;mso-height-percent:0;mso-width-relative:margin;mso-height-relative:margin;v-text-anchor:middle" o:gfxdata="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" filled="f" strokecolor="red" strokeweight="1.5pt">
                 <w10:wrap anchorx="margin"/>
@@ -876,7 +869,6 @@
           <w:rFonts w:cs="Arial"/>
           <w:noProof/>
           <w:rtl/>
-          <w:lang w:val="he-IL"/>
         </w:rPr>
         <mc:AlternateContent>
           <mc:Choice Requires="wps">
@@ -947,7 +939,7 @@
               </wp:anchor>
             </w:drawing>
           </mc:Choice>
-          <mc:Fallback>
+          <mc:Fallback xmlns:w16sdtfl="http://schemas.microsoft.com/office/word/2024/wordml/sdtformatlock" xmlns:w16sdtdh="http://schemas.microsoft.com/office/word/2020/wordml/sdtdatahash" xmlns:w16du="http://schemas.microsoft.com/office/word/2023/wordml/word16du" xmlns:w16="http://schemas.microsoft.com/office/word/2018/wordml" xmlns:w16cid="http://schemas.microsoft.com/office/word/2016/wordml/cid" xmlns:w16cex="http://schemas.microsoft.com/office/word/2018/wordml/cex" xmlns:oel="http://schemas.microsoft.com/office/2019/extlst" xmlns:am3d="http://schemas.microsoft.com/office/drawing/2017/model3d" xmlns:aink="http://schemas.microsoft.com/office/drawing/2016/ink" xmlns:cx8="http://schemas.microsoft.com/office/drawing/2016/5/14/chartex" xmlns:cx7="http://schemas.microsoft.com/office/drawing/2016/5/13/chartex" xmlns:cx6="http://schemas.microsoft.com/office/drawing/2016/5/12/chartex" xmlns:cx5="http://schemas.microsoft.com/office/drawing/2016/5/11/chartex" xmlns:cx4="http://schemas.microsoft.com/office/drawing/2016/5/10/chartex" xmlns:cx3="http://schemas.microsoft.com/office/drawing/2016/5/9/chartex" xmlns:cx2="http://schemas.microsoft.com/office/drawing/2015/10/21/chartex" xmlns:cx1="http://schemas.microsoft.com/office/drawing/2015/9/8/chartex">
             <w:pict>
               <v:rect w14:anchorId="0640A69F" id="Rectangle 2" o:spid="_x0000_s1026" style="position:absolute;margin-left:304.85pt;margin-top:84.95pt;width:23.25pt;height:11.5pt;z-index:251671552;visibility:visible;mso-wrap-style:square;mso-width-percent:0;mso-height-percent:0;mso-wrap-distance-left:9pt;mso-wrap-distance-top:0;mso-wrap-distance-right:9pt;mso-wrap-distance-bottom:0;mso-position-horizontal:absolute;mso-position-horizontal-relative:margin;mso-position-vertical:absolute;mso-position-vertical-relative:text;mso-width-percent:0;mso-height-percent:0;mso-width-relative:margin;mso-height-relative:margin;v-text-anchor:middle" o:gfxdata="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" filled="f" strokecolor="red" strokeweight="1pt">
                 <w10:wrap anchorx="margin"/>
@@ -961,7 +953,6 @@
           <w:rFonts w:cs="Arial"/>
           <w:noProof/>
           <w:rtl/>
-          <w:lang w:val="he-IL"/>
         </w:rPr>
         <mc:AlternateContent>
           <mc:Choice Requires="wps">
@@ -1032,7 +1023,7 @@
               </wp:anchor>
             </w:drawing>
           </mc:Choice>
-          <mc:Fallback>
+          <mc:Fallback xmlns:w16sdtfl="http://schemas.microsoft.com/office/word/2024/wordml/sdtformatlock" xmlns:w16sdtdh="http://schemas.microsoft.com/office/word/2020/wordml/sdtdatahash" xmlns:w16du="http://schemas.microsoft.com/office/word/2023/wordml/word16du" xmlns:w16="http://schemas.microsoft.com/office/word/2018/wordml" xmlns:w16cid="http://schemas.microsoft.com/office/word/2016/wordml/cid" xmlns:w16cex="http://schemas.microsoft.com/office/word/2018/wordml/cex" xmlns:oel="http://schemas.microsoft.com/office/2019/extlst" xmlns:am3d="http://schemas.microsoft.com/office/drawing/2017/model3d" xmlns:aink="http://schemas.microsoft.com/office/drawing/2016/ink" xmlns:cx8="http://schemas.microsoft.com/office/drawing/2016/5/14/chartex" xmlns:cx7="http://schemas.microsoft.com/office/drawing/2016/5/13/chartex" xmlns:cx6="http://schemas.microsoft.com/office/drawing/2016/5/12/chartex" xmlns:cx5="http://schemas.microsoft.com/office/drawing/2016/5/11/chartex" xmlns:cx4="http://schemas.microsoft.com/office/drawing/2016/5/10/chartex" xmlns:cx3="http://schemas.microsoft.com/office/drawing/2016/5/9/chartex" xmlns:cx2="http://schemas.microsoft.com/office/drawing/2015/10/21/chartex" xmlns:cx1="http://schemas.microsoft.com/office/drawing/2015/9/8/chartex">
             <w:pict>
               <v:rect w14:anchorId="183880AC" id="Rectangle 2" o:spid="_x0000_s1026" style="position:absolute;margin-left:306.55pt;margin-top:71.55pt;width:20.15pt;height:8.85pt;z-index:251669504;visibility:visible;mso-wrap-style:square;mso-width-percent:0;mso-height-percent:0;mso-wrap-distance-left:9pt;mso-wrap-distance-top:0;mso-wrap-distance-right:9pt;mso-wrap-distance-bottom:0;mso-position-horizontal:absolute;mso-position-horizontal-relative:margin;mso-position-vertical:absolute;mso-position-vertical-relative:text;mso-width-percent:0;mso-height-percent:0;mso-width-relative:margin;mso-height-relative:margin;v-text-anchor:middle" o:gfxdata="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" filled="f" strokecolor="red" strokeweight="1pt">
                 <w10:wrap anchorx="margin"/>
@@ -1046,7 +1037,6 @@
           <w:rFonts w:cs="Arial"/>
           <w:noProof/>
           <w:rtl/>
-          <w:lang w:val="he-IL"/>
         </w:rPr>
         <mc:AlternateContent>
           <mc:Choice Requires="wps">
@@ -1117,7 +1107,7 @@
               </wp:anchor>
             </w:drawing>
           </mc:Choice>
-          <mc:Fallback>
+          <mc:Fallback xmlns:w16sdtfl="http://schemas.microsoft.com/office/word/2024/wordml/sdtformatlock" xmlns:w16sdtdh="http://schemas.microsoft.com/office/word/2020/wordml/sdtdatahash" xmlns:w16du="http://schemas.microsoft.com/office/word/2023/wordml/word16du" xmlns:w16="http://schemas.microsoft.com/office/word/2018/wordml" xmlns:w16cid="http://schemas.microsoft.com/office/word/2016/wordml/cid" xmlns:w16cex="http://schemas.microsoft.com/office/word/2018/wordml/cex" xmlns:oel="http://schemas.microsoft.com/office/2019/extlst" xmlns:am3d="http://schemas.microsoft.com/office/drawing/2017/model3d" xmlns:aink="http://schemas.microsoft.com/office/drawing/2016/ink" xmlns:cx8="http://schemas.microsoft.com/office/drawing/2016/5/14/chartex" xmlns:cx7="http://schemas.microsoft.com/office/drawing/2016/5/13/chartex" xmlns:cx6="http://schemas.microsoft.com/office/drawing/2016/5/12/chartex" xmlns:cx5="http://schemas.microsoft.com/office/drawing/2016/5/11/chartex" xmlns:cx4="http://schemas.microsoft.com/office/drawing/2016/5/10/chartex" xmlns:cx3="http://schemas.microsoft.com/office/drawing/2016/5/9/chartex" xmlns:cx2="http://schemas.microsoft.com/office/drawing/2015/10/21/chartex" xmlns:cx1="http://schemas.microsoft.com/office/drawing/2015/9/8/chartex">
             <w:pict>
               <v:rect w14:anchorId="57E2A3A4" id="Rectangle 2" o:spid="_x0000_s1026" style="position:absolute;margin-left:382.75pt;margin-top:13.75pt;width:32.55pt;height:14.95pt;z-index:251667456;visibility:visible;mso-wrap-style:square;mso-width-percent:0;mso-height-percent:0;mso-wrap-distance-left:9pt;mso-wrap-distance-top:0;mso-wrap-distance-right:9pt;mso-wrap-distance-bottom:0;mso-position-horizontal:absolute;mso-position-horizontal-relative:margin;mso-position-vertical:absolute;mso-position-vertical-relative:text;mso-width-percent:0;mso-height-percent:0;mso-width-relative:margin;mso-height-relative:margin;v-text-anchor:middle" o:gfxdata="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" filled="f" strokecolor="red" strokeweight="1.5pt">
                 <w10:wrap anchorx="margin"/>
@@ -1316,14 +1306,7 @@
           <w:rFonts w:hint="cs"/>
           <w:rtl/>
         </w:rPr>
-        <w:t xml:space="preserve">עמוד </w:t>
-      </w:r>
-      <w:r>
-        <w:rPr>
-          <w:rFonts w:hint="cs"/>
-          <w:rtl/>
-        </w:rPr>
-        <w:t>האירועים</w:t>
+        <w:t>עמוד האירועים</w:t>
       </w:r>
       <w:r>
         <w:rPr>
@@ -1337,7 +1320,6 @@
           <w:rFonts w:cs="Arial"/>
           <w:noProof/>
           <w:rtl/>
-          <w:lang w:val="he-IL"/>
         </w:rPr>
         <mc:AlternateContent>
           <mc:Choice Requires="wps">
@@ -1408,7 +1390,7 @@
               </wp:anchor>
             </w:drawing>
           </mc:Choice>
-          <mc:Fallback>
+          <mc:Fallback xmlns:w16sdtfl="http://schemas.microsoft.com/office/word/2024/wordml/sdtformatlock" xmlns:w16sdtdh="http://schemas.microsoft.com/office/word/2020/wordml/sdtdatahash" xmlns:w16du="http://schemas.microsoft.com/office/word/2023/wordml/word16du" xmlns:w16="http://schemas.microsoft.com/office/word/2018/wordml" xmlns:w16cid="http://schemas.microsoft.com/office/word/2016/wordml/cid" xmlns:w16cex="http://schemas.microsoft.com/office/word/2018/wordml/cex" xmlns:oel="http://schemas.microsoft.com/office/2019/extlst" xmlns:am3d="http://schemas.microsoft.com/office/drawing/2017/model3d" xmlns:aink="http://schemas.microsoft.com/office/drawing/2016/ink" xmlns:cx8="http://schemas.microsoft.com/office/drawing/2016/5/14/chartex" xmlns:cx7="http://schemas.microsoft.com/office/drawing/2016/5/13/chartex" xmlns:cx6="http://schemas.microsoft.com/office/drawing/2016/5/12/chartex" xmlns:cx5="http://schemas.microsoft.com/office/drawing/2016/5/11/chartex" xmlns:cx4="http://schemas.microsoft.com/office/drawing/2016/5/10/chartex" xmlns:cx3="http://schemas.microsoft.com/office/drawing/2016/5/9/chartex" xmlns:cx2="http://schemas.microsoft.com/office/drawing/2015/10/21/chartex" xmlns:cx1="http://schemas.microsoft.com/office/drawing/2015/9/8/chartex">
             <w:pict>
               <v:rect w14:anchorId="48D91601" id="Rectangle 2" o:spid="_x0000_s1026" style="position:absolute;margin-left:359.3pt;margin-top:23.75pt;width:53.55pt;height:17.3pt;z-index:251675648;visibility:visible;mso-wrap-style:square;mso-width-percent:0;mso-height-percent:0;mso-wrap-distance-left:9pt;mso-wrap-distance-top:0;mso-wrap-distance-right:9pt;mso-wrap-distance-bottom:0;mso-position-horizontal:absolute;mso-position-horizontal-relative:margin;mso-position-vertical:absolute;mso-position-vertical-relative:text;mso-width-percent:0;mso-height-percent:0;mso-width-relative:margin;mso-height-relative:margin;v-text-anchor:middle" o:gfxdata="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" filled="f" strokecolor="red" strokeweight="1.5pt">
                 <w10:wrap anchorx="margin"/>
@@ -1789,7 +1771,6 @@
           <w:rFonts w:cs="Arial"/>
           <w:noProof/>
           <w:rtl/>
-          <w:lang w:val="he-IL"/>
         </w:rPr>
         <mc:AlternateContent>
           <mc:Choice Requires="wps">
@@ -1860,7 +1841,7 @@
               </wp:anchor>
             </w:drawing>
           </mc:Choice>
-          <mc:Fallback>
+          <mc:Fallback xmlns:w16sdtfl="http://schemas.microsoft.com/office/word/2024/wordml/sdtformatlock" xmlns:w16sdtdh="http://schemas.microsoft.com/office/word/2020/wordml/sdtdatahash" xmlns:w16du="http://schemas.microsoft.com/office/word/2023/wordml/word16du" xmlns:w16="http://schemas.microsoft.com/office/word/2018/wordml" xmlns:w16cid="http://schemas.microsoft.com/office/word/2016/wordml/cid" xmlns:w16cex="http://schemas.microsoft.com/office/word/2018/wordml/cex" xmlns:oel="http://schemas.microsoft.com/office/2019/extlst" xmlns:am3d="http://schemas.microsoft.com/office/drawing/2017/model3d" xmlns:aink="http://schemas.microsoft.com/office/drawing/2016/ink" xmlns:cx8="http://schemas.microsoft.com/office/drawing/2016/5/14/chartex" xmlns:cx7="http://schemas.microsoft.com/office/drawing/2016/5/13/chartex" xmlns:cx6="http://schemas.microsoft.com/office/drawing/2016/5/12/chartex" xmlns:cx5="http://schemas.microsoft.com/office/drawing/2016/5/11/chartex" xmlns:cx4="http://schemas.microsoft.com/office/drawing/2016/5/10/chartex" xmlns:cx3="http://schemas.microsoft.com/office/drawing/2016/5/9/chartex" xmlns:cx2="http://schemas.microsoft.com/office/drawing/2015/10/21/chartex" xmlns:cx1="http://schemas.microsoft.com/office/drawing/2015/9/8/chartex">
             <w:pict>
               <v:rect w14:anchorId="19956A2D" id="Rectangle 2" o:spid="_x0000_s1026" style="position:absolute;left:0;text-align:left;margin-left:353.05pt;margin-top:64.85pt;width:35.95pt;height:17.3pt;z-index:251677696;visibility:visible;mso-wrap-style:square;mso-width-percent:0;mso-height-percent:0;mso-wrap-distance-left:9pt;mso-wrap-distance-top:0;mso-wrap-distance-right:9pt;mso-wrap-distance-bottom:0;mso-position-horizontal:absolute;mso-position-horizontal-relative:margin;mso-position-vertical:absolute;mso-position-vertical-relative:text;mso-width-percent:0;mso-height-percent:0;mso-width-relative:margin;mso-height-relative:margin;v-text-anchor:middle" o:gfxdata="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" filled="f" strokecolor="red" strokeweight="1.5pt">
                 <w10:wrap anchorx="margin"/>
@@ -1921,66 +1902,16 @@
     </w:p>
     <w:p>
       <w:pPr>
-        <w:rPr>
-          <w:rFonts w:hint="cs"/>
-          <w:rtl/>
-        </w:rPr>
-      </w:pPr>
-      <w:r>
-        <w:rPr>
-          <w:rFonts w:hint="cs"/>
-          <w:rtl/>
-        </w:rPr>
-        <w:t>בעמוד</w:t>
-      </w:r>
-      <w:r>
-        <w:rPr>
-          <w:rFonts w:hint="cs"/>
-          <w:rtl/>
-        </w:rPr>
-        <w:t xml:space="preserve"> האירוע </w:t>
-      </w:r>
-      <w:r>
-        <w:rPr>
-          <w:rFonts w:hint="cs"/>
-          <w:rtl/>
-        </w:rPr>
-        <w:t>ניתן לראות</w:t>
-      </w:r>
-      <w:r>
-        <w:rPr>
-          <w:rFonts w:hint="cs"/>
-          <w:rtl/>
-        </w:rPr>
-        <w:t xml:space="preserve"> בקטן </w:t>
-      </w:r>
-      <w:r>
-        <w:rPr>
-          <w:rFonts w:hint="cs"/>
-          <w:rtl/>
-        </w:rPr>
-        <w:t xml:space="preserve">חלון של </w:t>
-      </w:r>
-      <w:r>
-        <w:rPr>
-          <w:rFonts w:hint="cs"/>
-          <w:rtl/>
-        </w:rPr>
-        <w:t>גוגל מפות, כך נוכל לראות את הניווט בצורה נוחה מהאתר שלנו</w:t>
-      </w:r>
-      <w:r>
-        <w:rPr>
-          <w:rFonts w:hint="cs"/>
-          <w:rtl/>
-        </w:rPr>
-        <w:t>. בנוסף ניתן</w:t>
-      </w:r>
-      <w:r>
-        <w:rPr>
-          <w:rFonts w:hint="cs"/>
-          <w:rtl/>
-        </w:rPr>
-        <w:t xml:space="preserve"> לצפות בכל הביקורות שהשאירו על אותו אירוע.</w:t>
+        <w:bidi w:val="0"/>
+        <w:rPr>
+          <w:rtl/>
+        </w:rPr>
+      </w:pPr>
+      <w:r>
+        <w:rPr>
+          <w:rtl/>
+        </w:rPr>
+        <w:br w:type="page"/>
       </w:r>
     </w:p>
     <w:p>
@@ -1994,34 +1925,57 @@
           <w:rFonts w:hint="cs"/>
           <w:rtl/>
         </w:rPr>
-        <w:t>במידה ואתם רוצים לצפות במפה המלאה, האופציה של "</w:t>
-      </w:r>
-      <w:r>
-        <w:t>Open</w:t>
-      </w:r>
-      <w:r>
-        <w:t xml:space="preserve"> Map</w:t>
-      </w:r>
-      <w:r>
-        <w:rPr>
-          <w:rFonts w:hint="cs"/>
-          <w:rtl/>
-        </w:rPr>
-        <w:t xml:space="preserve">"  </w:t>
-      </w:r>
-      <w:r>
-        <w:rPr>
-          <w:rFonts w:hint="cs"/>
-          <w:rtl/>
-        </w:rPr>
-        <w:t>תפתח חלונית נוספת ל</w:t>
-      </w:r>
-      <w:r>
-        <w:rPr>
-          <w:rFonts w:hint="cs"/>
-          <w:rtl/>
-        </w:rPr>
-        <w:t>גוגל מפות.</w:t>
+        <w:lastRenderedPageBreak/>
+        <w:t>בעמוד</w:t>
+      </w:r>
+      <w:r>
+        <w:rPr>
+          <w:rFonts w:hint="cs"/>
+          <w:rtl/>
+        </w:rPr>
+        <w:t xml:space="preserve"> האירוע </w:t>
+      </w:r>
+      <w:r>
+        <w:rPr>
+          <w:rFonts w:hint="cs"/>
+          <w:rtl/>
+        </w:rPr>
+        <w:t>ניתן לראות</w:t>
+      </w:r>
+      <w:r>
+        <w:rPr>
+          <w:rFonts w:hint="cs"/>
+          <w:rtl/>
+        </w:rPr>
+        <w:t xml:space="preserve"> בקטן </w:t>
+      </w:r>
+      <w:r>
+        <w:rPr>
+          <w:rFonts w:hint="cs"/>
+          <w:rtl/>
+        </w:rPr>
+        <w:t xml:space="preserve">חלון של </w:t>
+      </w:r>
+      <w:r>
+        <w:rPr>
+          <w:rFonts w:hint="cs"/>
+          <w:rtl/>
+        </w:rPr>
+        <w:t>גוגל מפות, כך נוכל לראות את הניווט בצורה נוחה מהאתר שלנו</w:t>
+      </w:r>
+      <w:r>
+        <w:rPr>
+          <w:rFonts w:hint="cs"/>
+          <w:rtl/>
+        </w:rPr>
+        <w:t>. בנוסף ניתן</w:t>
+      </w:r>
+      <w:r>
+        <w:rPr>
+          <w:rFonts w:hint="cs"/>
+          <w:rtl/>
+        </w:rPr>
+        <w:t xml:space="preserve"> לצפות בכל הביקורות שהשאירו על אותו אירוע.</w:t>
       </w:r>
     </w:p>
     <w:p>
@@ -2032,12 +1986,51 @@
       </w:pPr>
       <w:r>
         <w:rPr>
+          <w:rFonts w:hint="cs"/>
+          <w:rtl/>
+        </w:rPr>
+        <w:t>במידה ואתם רוצים לצפות במפה המלאה, האופציה של "</w:t>
+      </w:r>
+      <w:r>
+        <w:t>Open</w:t>
+      </w:r>
+      <w:r>
+        <w:t xml:space="preserve"> Map</w:t>
+      </w:r>
+      <w:r>
+        <w:rPr>
+          <w:rFonts w:hint="cs"/>
+          <w:rtl/>
+        </w:rPr>
+        <w:t xml:space="preserve">"  </w:t>
+      </w:r>
+      <w:r>
+        <w:rPr>
+          <w:rFonts w:hint="cs"/>
+          <w:rtl/>
+        </w:rPr>
+        <w:t>תפתח חלונית נוספת ל</w:t>
+      </w:r>
+      <w:r>
+        <w:rPr>
+          <w:rFonts w:hint="cs"/>
+          <w:rtl/>
+        </w:rPr>
+        <w:t>גוגל מפות.</w:t>
+      </w:r>
+    </w:p>
+    <w:p>
+      <w:pPr>
+        <w:rPr>
+          <w:rtl/>
+        </w:rPr>
+      </w:pPr>
+      <w:r>
+        <w:rPr>
           <w:rFonts w:cs="Arial"/>
           <w:noProof/>
           <w:rtl/>
-          <w:lang w:val="he-IL"/>
-        </w:rPr>
-        <w:lastRenderedPageBreak/>
+        </w:rPr>
         <mc:AlternateContent>
           <mc:Choice Requires="wps">
             <w:drawing>
@@ -2107,7 +2100,7 @@
               </wp:anchor>
             </w:drawing>
           </mc:Choice>
-          <mc:Fallback>
+          <mc:Fallback xmlns:w16sdtfl="http://schemas.microsoft.com/office/word/2024/wordml/sdtformatlock" xmlns:w16sdtdh="http://schemas.microsoft.com/office/word/2020/wordml/sdtdatahash" xmlns:w16du="http://schemas.microsoft.com/office/word/2023/wordml/word16du" xmlns:w16="http://schemas.microsoft.com/office/word/2018/wordml" xmlns:w16cid="http://schemas.microsoft.com/office/word/2016/wordml/cid" xmlns:w16cex="http://schemas.microsoft.com/office/word/2018/wordml/cex" xmlns:oel="http://schemas.microsoft.com/office/2019/extlst" xmlns:am3d="http://schemas.microsoft.com/office/drawing/2017/model3d" xmlns:aink="http://schemas.microsoft.com/office/drawing/2016/ink" xmlns:cx8="http://schemas.microsoft.com/office/drawing/2016/5/14/chartex" xmlns:cx7="http://schemas.microsoft.com/office/drawing/2016/5/13/chartex" xmlns:cx6="http://schemas.microsoft.com/office/drawing/2016/5/12/chartex" xmlns:cx5="http://schemas.microsoft.com/office/drawing/2016/5/11/chartex" xmlns:cx4="http://schemas.microsoft.com/office/drawing/2016/5/10/chartex" xmlns:cx3="http://schemas.microsoft.com/office/drawing/2016/5/9/chartex" xmlns:cx2="http://schemas.microsoft.com/office/drawing/2015/10/21/chartex" xmlns:cx1="http://schemas.microsoft.com/office/drawing/2015/9/8/chartex">
             <w:pict>
               <v:rect w14:anchorId="0EA20A71" id="Rectangle 2" o:spid="_x0000_s1026" style="position:absolute;margin-left:366.2pt;margin-top:81.25pt;width:44.95pt;height:17.3pt;z-index:251679744;visibility:visible;mso-wrap-style:square;mso-width-percent:0;mso-height-percent:0;mso-wrap-distance-left:9pt;mso-wrap-distance-top:0;mso-wrap-distance-right:9pt;mso-wrap-distance-bottom:0;mso-position-horizontal:absolute;mso-position-horizontal-relative:margin;mso-position-vertical:absolute;mso-position-vertical-relative:text;mso-width-percent:0;mso-height-percent:0;mso-width-relative:margin;mso-height-relative:margin;v-text-anchor:middle" o:gfxdata="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" filled="f" strokecolor="red" strokeweight="1.5pt">
                 <w10:wrap anchorx="margin"/>
@@ -2159,6 +2152,95 @@
         </w:drawing>
       </w:r>
     </w:p>
+    <w:p>
+      <w:pPr>
+        <w:rPr>
+          <w:rtl/>
+        </w:rPr>
+      </w:pPr>
+    </w:p>
+    <w:p>
+      <w:pPr>
+        <w:rPr>
+          <w:rFonts w:hint="cs"/>
+          <w:rtl/>
+        </w:rPr>
+      </w:pPr>
+      <w:r>
+        <w:rPr>
+          <w:rFonts w:hint="cs"/>
+          <w:rtl/>
+        </w:rPr>
+        <w:t>בעמוד ה-</w:t>
+      </w:r>
+      <w:r>
+        <w:t>About</w:t>
+      </w:r>
+      <w:r>
+        <w:rPr>
+          <w:rFonts w:hint="cs"/>
+          <w:rtl/>
+        </w:rPr>
+        <w:t xml:space="preserve"> ניתן לראות את הפרטים שלנו, נושא הפרויקט, והכלים המרכזיים שנעשה בהם </w:t>
+      </w:r>
+      <w:bookmarkStart w:id="0" w:name="_GoBack"/>
+      <w:bookmarkEnd w:id="0"/>
+      <w:r>
+        <w:rPr>
+          <w:rFonts w:hint="cs"/>
+          <w:rtl/>
+        </w:rPr>
+        <w:t>שימוש במערכת.</w:t>
+      </w:r>
+    </w:p>
+    <w:p>
+      <w:pPr>
+        <w:rPr>
+          <w:rtl/>
+        </w:rPr>
+      </w:pPr>
+      <w:r>
+        <w:rPr>
+          <w:rFonts w:cs="Arial"/>
+          <w:rtl/>
+        </w:rPr>
+        <w:drawing>
+          <wp:inline distT="0" distB="0" distL="0" distR="0" wp14:anchorId="2B6382B8" wp14:editId="044078CA">
+            <wp:extent cx="3244681" cy="2924355"/>
+            <wp:effectExtent l="0" t="0" r="0" b="0"/>
+            <wp:docPr id="1" name="תמונה 1"/>
+            <wp:cNvGraphicFramePr>
+              <a:graphicFrameLocks xmlns:a="http://schemas.openxmlformats.org/drawingml/2006/main" noChangeAspect="1"/>
+            </wp:cNvGraphicFramePr>
+            <a:graphic xmlns:a="http://schemas.openxmlformats.org/drawingml/2006/main">
+              <a:graphicData uri="http://schemas.openxmlformats.org/drawingml/2006/picture">
+                <pic:pic xmlns:pic="http://schemas.openxmlformats.org/drawingml/2006/picture">
+                  <pic:nvPicPr>
+                    <pic:cNvPr id="1" name=""/>
+                    <pic:cNvPicPr/>
+                  </pic:nvPicPr>
+                  <pic:blipFill>
+                    <a:blip r:embed="rId16"/>
+                    <a:stretch>
+                      <a:fillRect/>
+                    </a:stretch>
+                  </pic:blipFill>
+                  <pic:spPr>
+                    <a:xfrm>
+                      <a:off x="0" y="0"/>
+                      <a:ext cx="3258409" cy="2936728"/>
+                    </a:xfrm>
+                    <a:prstGeom prst="rect">
+                      <a:avLst/>
+                    </a:prstGeom>
+                  </pic:spPr>
+                </pic:pic>
+              </a:graphicData>
+            </a:graphic>
+          </wp:inline>
+        </w:drawing>
+      </w:r>
+    </w:p>
     <w:sectPr>
       <w:pgSz w:w="11906" w:h="16838"/>
       <w:pgMar w:top="1440" w:right="1800" w:bottom="1440" w:left="1800" w:header="708" w:footer="708" w:gutter="0"/>
@@ -2172,7 +2254,7 @@
 </file>
 
 <file path=word/numbering.xml><?xml version="1.0" encoding="utf-8"?>
-<w:numbering xmlns:wpc="http://schemas.microsoft.com/office/word/2010/wordprocessingCanvas" xmlns:cx="http://schemas.microsoft.com/office/drawing/2014/chartex" xmlns:cx1="http://schemas.microsoft.com/office/drawing/2015/9/8/chartex" xmlns:cx2="http://schemas.microsoft.com/office/drawing/2015/10/21/chartex" xmlns:cx3="http://schemas.microsoft.com/office/drawing/2016/5/9/chartex" xmlns:cx4="http://schemas.microsoft.com/office/drawing/2016/5/10/chartex" xmlns:cx5="http://schemas.microsoft.com/office/drawing/2016/5/11/chartex" xmlns:cx6="http://schemas.microsoft.com/office/drawing/2016/5/12/chartex" xmlns:cx7="http://schemas.microsoft.com/office/drawing/2016/5/13/chartex" xmlns:cx8="http://schemas.microsoft.com/office/drawing/2016/5/14/chartex" xmlns:mc="http://schemas.openxmlformats.org/markup-compatibility/2006" xmlns:aink="http://schemas.microsoft.com/office/drawing/2016/ink" xmlns:am3d="http://schemas.microsoft.com/office/drawing/2017/model3d" xmlns:o="urn:schemas-microsoft-com:office:office" xmlns:oel="http://schemas.microsoft.com/office/2019/extlst" xmlns:r="http://schemas.openxmlformats.org/officeDocument/2006/relationships" xmlns:m="http://schemas.openxmlformats.org/officeDocument/2006/math" xmlns:v="urn:schemas-microsoft-com:vml" xmlns:wp14="http://schemas.microsoft.com/office/word/2010/wordprocessingDrawing" xmlns:wp="http://schemas.openxmlformats.org/drawingml/2006/wordprocessingDrawing" xmlns:w10="urn:schemas-microsoft-com:office:word" xmlns:w="http://schemas.openxmlformats.org/wordprocessingml/2006/main" xmlns:w14="http://schemas.microsoft.com/office/word/2010/wordml" xmlns:w15="http://schemas.microsoft.com/office/word/2012/wordml" xmlns:w16cex="http://schemas.microsoft.com/office/word/2018/wordml/cex" xmlns:w16cid="http://schemas.microsoft.com/office/word/2016/wordml/cid" xmlns:w16="http://schemas.microsoft.com/office/word/2018/wordml" xmlns:w16du="http://schemas.microsoft.com/office/word/2023/wordml/word16du" xmlns:w16sdtdh="http://schemas.microsoft.com/office/word/2020/wordml/sdtdatahash" xmlns:w16sdtfl="http://schemas.microsoft.com/office/word/2024/wordml/sdtformatlock" xmlns:w16se="http://schemas.microsoft.com/office/word/2015/wordml/symex" xmlns:wpg="http://schemas.microsoft.com/office/word/2010/wordprocessingGroup" xmlns:wpi="http://schemas.microsoft.com/office/word/2010/wordprocessingInk" xmlns:wne="http://schemas.microsoft.com/office/word/2006/wordml" xmlns:wps="http://schemas.microsoft.com/office/word/2010/wordprocessingShape" mc:Ignorable="w14 w15 w16se w16cid w16 w16cex w16sdtdh w16sdtfl w16du wp14">
+<w:numbering xmlns:wpc="http://schemas.microsoft.com/office/word/2010/wordprocessingCanvas" xmlns:cx="http://schemas.microsoft.com/office/drawing/2014/chartex" xmlns:mc="http://schemas.openxmlformats.org/markup-compatibility/2006" xmlns:o="urn:schemas-microsoft-com:office:office" xmlns:r="http://schemas.openxmlformats.org/officeDocument/2006/relationships" xmlns:m="http://schemas.openxmlformats.org/officeDocument/2006/math" xmlns:v="urn:schemas-microsoft-com:vml" xmlns:wp14="http://schemas.microsoft.com/office/word/2010/wordprocessingDrawing" xmlns:wp="http://schemas.openxmlformats.org/drawingml/2006/wordprocessingDrawing" xmlns:w10="urn:schemas-microsoft-com:office:word" xmlns:w="http://schemas.openxmlformats.org/wordprocessingml/2006/main" xmlns:w14="http://schemas.microsoft.com/office/word/2010/wordml" xmlns:w15="http://schemas.microsoft.com/office/word/2012/wordml" xmlns:w16se="http://schemas.microsoft.com/office/word/2015/wordml/symex" xmlns:wpg="http://schemas.microsoft.com/office/word/2010/wordprocessingGroup" xmlns:wpi="http://schemas.microsoft.com/office/word/2010/wordprocessingInk" xmlns:wne="http://schemas.microsoft.com/office/word/2006/wordml" xmlns:wps="http://schemas.microsoft.com/office/word/2010/wordprocessingShape" mc:Ignorable="w14 w15 w16se wp14">
   <w:abstractNum w:abstractNumId="0" w15:restartNumberingAfterBreak="0">
     <w:nsid w:val="048A5C8D"/>
     <w:multiLevelType w:val="hybridMultilevel"/>
@@ -2511,20 +2593,20 @@
       </w:rPr>
     </w:lvl>
   </w:abstractNum>
-  <w:num w:numId="1" w16cid:durableId="146629519">
+  <w:num w:numId="1">
     <w:abstractNumId w:val="1"/>
   </w:num>
-  <w:num w:numId="2" w16cid:durableId="968706861">
+  <w:num w:numId="2">
     <w:abstractNumId w:val="0"/>
   </w:num>
-  <w:num w:numId="3" w16cid:durableId="1433621613">
+  <w:num w:numId="3">
     <w:abstractNumId w:val="2"/>
   </w:num>
 </w:numbering>
 </file>
 
 <file path=word/styles.xml><?xml version="1.0" encoding="utf-8"?>
-<w:styles xmlns:mc="http://schemas.openxmlformats.org/markup-compatibility/2006" xmlns:r="http://schemas.openxmlformats.org/officeDocument/2006/relationships" xmlns:w="http://schemas.openxmlformats.org/wordprocessingml/2006/main" xmlns:w14="http://schemas.microsoft.com/office/word/2010/wordml" xmlns:w15="http://schemas.microsoft.com/office/word/2012/wordml" xmlns:w16cex="http://schemas.microsoft.com/office/word/2018/wordml/cex" xmlns:w16cid="http://schemas.microsoft.com/office/word/2016/wordml/cid" xmlns:w16="http://schemas.microsoft.com/office/word/2018/wordml" xmlns:w16du="http://schemas.microsoft.com/office/word/2023/wordml/word16du" xmlns:w16sdtdh="http://schemas.microsoft.com/office/word/2020/wordml/sdtdatahash" xmlns:w16sdtfl="http://schemas.microsoft.com/office/word/2024/wordml/sdtformatlock" xmlns:w16se="http://schemas.microsoft.com/office/word/2015/wordml/symex" mc:Ignorable="w14 w15 w16se w16cid w16 w16cex w16sdtdh w16sdtfl w16du">
+<w:styles xmlns:mc="http://schemas.openxmlformats.org/markup-compatibility/2006" xmlns:r="http://schemas.openxmlformats.org/officeDocument/2006/relationships" xmlns:w="http://schemas.openxmlformats.org/wordprocessingml/2006/main" xmlns:w14="http://schemas.microsoft.com/office/word/2010/wordml" xmlns:w15="http://schemas.microsoft.com/office/word/2012/wordml" xmlns:w16se="http://schemas.microsoft.com/office/word/2015/wordml/symex" mc:Ignorable="w14 w15 w16se">
   <w:docDefaults>
     <w:rPrDefault>
       <w:rPr>
@@ -2540,7 +2622,7 @@
       </w:pPr>
     </w:pPrDefault>
   </w:docDefaults>
-  <w:latentStyles w:defLockedState="0" w:defUIPriority="99" w:defSemiHidden="0" w:defUnhideWhenUsed="0" w:defQFormat="0" w:count="376">
+  <w:latentStyles w:defLockedState="0" w:defUIPriority="99" w:defSemiHidden="0" w:defUnhideWhenUsed="0" w:defQFormat="0" w:count="371">
     <w:lsdException w:name="Normal" w:uiPriority="0" w:qFormat="1"/>
     <w:lsdException w:name="heading 1" w:uiPriority="9" w:qFormat="1"/>
     <w:lsdException w:name="heading 2" w:semiHidden="1" w:uiPriority="9" w:unhideWhenUsed="1" w:qFormat="1"/>
@@ -2912,13 +2994,8 @@
     <w:lsdException w:name="List Table 5 Dark Accent 6" w:uiPriority="50"/>
     <w:lsdException w:name="List Table 6 Colorful Accent 6" w:uiPriority="51"/>
     <w:lsdException w:name="List Table 7 Colorful Accent 6" w:uiPriority="52"/>
-    <w:lsdException w:name="Mention" w:semiHidden="1" w:unhideWhenUsed="1"/>
-    <w:lsdException w:name="Smart Hyperlink" w:semiHidden="1" w:unhideWhenUsed="1"/>
-    <w:lsdException w:name="Hashtag" w:semiHidden="1" w:unhideWhenUsed="1"/>
-    <w:lsdException w:name="Unresolved Mention" w:semiHidden="1" w:unhideWhenUsed="1"/>
-    <w:lsdException w:name="Smart Link" w:semiHidden="1" w:unhideWhenUsed="1"/>
   </w:latentStyles>
-  <w:style w:type="paragraph" w:default="1" w:styleId="Normal">
+  <w:style w:type="paragraph" w:default="1" w:styleId="a">
     <w:name w:val="Normal"/>
     <w:qFormat/>
     <w:rsid w:val="00CD00F1"/>
@@ -2926,13 +3003,13 @@
       <w:bidi/>
     </w:pPr>
   </w:style>
-  <w:style w:type="character" w:default="1" w:styleId="DefaultParagraphFont">
+  <w:style w:type="character" w:default="1" w:styleId="a0">
     <w:name w:val="Default Paragraph Font"/>
     <w:uiPriority w:val="1"/>
     <w:semiHidden/>
     <w:unhideWhenUsed/>
   </w:style>
-  <w:style w:type="table" w:default="1" w:styleId="TableNormal">
+  <w:style w:type="table" w:default="1" w:styleId="a1">
     <w:name w:val="Normal Table"/>
     <w:uiPriority w:val="99"/>
     <w:semiHidden/>
@@ -2947,15 +3024,15 @@
       </w:tblCellMar>
     </w:tblPr>
   </w:style>
-  <w:style w:type="numbering" w:default="1" w:styleId="NoList">
+  <w:style w:type="numbering" w:default="1" w:styleId="a2">
     <w:name w:val="No List"/>
     <w:uiPriority w:val="99"/>
     <w:semiHidden/>
     <w:unhideWhenUsed/>
   </w:style>
-  <w:style w:type="paragraph" w:styleId="ListParagraph">
+  <w:style w:type="paragraph" w:styleId="a3">
     <w:name w:val="List Paragraph"/>
-    <w:basedOn w:val="Normal"/>
+    <w:basedOn w:val="a"/>
     <w:uiPriority w:val="34"/>
     <w:qFormat/>
     <w:rsid w:val="00DD4433"/>
@@ -2972,7 +3049,7 @@
   </w:style>
   <w:style w:type="character" w:styleId="Hyperlink">
     <w:name w:val="Hyperlink"/>
-    <w:basedOn w:val="DefaultParagraphFont"/>
+    <w:basedOn w:val="a0"/>
     <w:uiPriority w:val="99"/>
     <w:unhideWhenUsed/>
     <w:rsid w:val="00DD4433"/>

</xml_diff>